<commit_message>
Google Drive Backup Updated
</commit_message>
<xml_diff>
--- a/Team Google Drive Backup/Meetings/Sprint Planning/Sprint Reviews/Sprint Review Template.docx
+++ b/Team Google Drive Backup/Meetings/Sprint Planning/Sprint Reviews/Sprint Review Template.docx
@@ -4,6 +4,390 @@
   <w:body>
     <w:p>
       <w:pPr>
+        <w:widowControl w:val="0"/>
+        <w:spacing w:line="240" w:lineRule="auto"/>
+        <w:ind w:left="7.259979248046875" w:firstLine="0"/>
+        <w:rPr>
+          <w:rFonts w:ascii="Arial" w:cs="Arial" w:eastAsia="Arial" w:hAnsi="Arial"/>
+        </w:rPr>
+      </w:pPr>
+      <w:r>
+        <w:rPr>
+          <w:rFonts w:ascii="Arial" w:cs="Arial" w:eastAsia="Arial" w:hAnsi="Arial"/>
+          <w:b w:val="1"/>
+          <w:rtl w:val="0"/>
+        </w:rPr>
+        <w:t xml:space="preserve">Sprint Review Process</w:t>
+      </w:r>
+      <w:r>
+        <w:rPr>
+          <w:rtl w:val="0"/>
+        </w:rPr>
+      </w:r>
+    </w:p>
+    <w:p>
+      <w:pPr>
+        <w:widowControl w:val="0"/>
+        <w:numPr>
+          <w:ilvl w:val="0"/>
+          <w:numId w:val="1"/>
+        </w:numPr>
+        <w:spacing w:before="13.260498046875" w:line="254.62557792663574" w:lineRule="auto"/>
+        <w:ind w:left="720" w:right="9.920654296875" w:hanging="360"/>
+        <w:rPr>
+          <w:rFonts w:ascii="Arial" w:cs="Arial" w:eastAsia="Arial" w:hAnsi="Arial"/>
+          <w:b w:val="0"/>
+          <w:sz w:val="22"/>
+          <w:szCs w:val="22"/>
+        </w:rPr>
+      </w:pPr>
+      <w:r>
+        <w:rPr>
+          <w:rFonts w:ascii="Arial" w:cs="Arial" w:eastAsia="Arial" w:hAnsi="Arial"/>
+          <w:rtl w:val="0"/>
+        </w:rPr>
+        <w:t xml:space="preserve">Product Owner marks what items are “done” and “not done” on sprint backlog file. </w:t>
+      </w:r>
+    </w:p>
+    <w:p>
+      <w:pPr>
+        <w:widowControl w:val="0"/>
+        <w:spacing w:before="13.260498046875" w:line="254.62557792663574" w:lineRule="auto"/>
+        <w:ind w:right="9.920654296875"/>
+        <w:rPr>
+          <w:rFonts w:ascii="Arial" w:cs="Arial" w:eastAsia="Arial" w:hAnsi="Arial"/>
+        </w:rPr>
+      </w:pPr>
+      <w:r>
+        <w:rPr>
+          <w:rtl w:val="0"/>
+        </w:rPr>
+      </w:r>
+    </w:p>
+    <w:p>
+      <w:pPr>
+        <w:widowControl w:val="0"/>
+        <w:numPr>
+          <w:ilvl w:val="0"/>
+          <w:numId w:val="1"/>
+        </w:numPr>
+        <w:spacing w:before="13.260498046875" w:line="254.62557792663574" w:lineRule="auto"/>
+        <w:ind w:left="720" w:right="9.920654296875" w:hanging="360"/>
+        <w:rPr>
+          <w:rFonts w:ascii="Arial" w:cs="Arial" w:eastAsia="Arial" w:hAnsi="Arial"/>
+          <w:b w:val="0"/>
+          <w:sz w:val="22"/>
+          <w:szCs w:val="22"/>
+        </w:rPr>
+      </w:pPr>
+      <w:r>
+        <w:rPr>
+          <w:rFonts w:ascii="Arial" w:cs="Arial" w:eastAsia="Arial" w:hAnsi="Arial"/>
+          <w:rtl w:val="0"/>
+        </w:rPr>
+        <w:t xml:space="preserve">Development team discusses what went well, what problems occurred, and how the problems were  solved. </w:t>
+      </w:r>
+    </w:p>
+    <w:p>
+      <w:pPr>
+        <w:widowControl w:val="0"/>
+        <w:spacing w:before="13.260498046875" w:line="254.62557792663574" w:lineRule="auto"/>
+        <w:ind w:right="9.920654296875"/>
+        <w:rPr>
+          <w:rFonts w:ascii="Arial" w:cs="Arial" w:eastAsia="Arial" w:hAnsi="Arial"/>
+        </w:rPr>
+      </w:pPr>
+      <w:r>
+        <w:rPr>
+          <w:rtl w:val="0"/>
+        </w:rPr>
+      </w:r>
+    </w:p>
+    <w:p>
+      <w:pPr>
+        <w:widowControl w:val="0"/>
+        <w:numPr>
+          <w:ilvl w:val="0"/>
+          <w:numId w:val="1"/>
+        </w:numPr>
+        <w:spacing w:before="13.260498046875" w:line="254.62557792663574" w:lineRule="auto"/>
+        <w:ind w:left="720" w:right="9.920654296875" w:hanging="360"/>
+        <w:rPr>
+          <w:rFonts w:ascii="Arial" w:cs="Arial" w:eastAsia="Arial" w:hAnsi="Arial"/>
+          <w:b w:val="0"/>
+          <w:sz w:val="22"/>
+          <w:szCs w:val="22"/>
+        </w:rPr>
+      </w:pPr>
+      <w:r>
+        <w:rPr>
+          <w:rFonts w:ascii="Arial" w:cs="Arial" w:eastAsia="Arial" w:hAnsi="Arial"/>
+          <w:rtl w:val="0"/>
+        </w:rPr>
+        <w:t xml:space="preserve">Development team demonstrates the work “done” (software and documents), shows examples of the corresponding code, and answers questions. </w:t>
+      </w:r>
+    </w:p>
+    <w:p>
+      <w:pPr>
+        <w:widowControl w:val="0"/>
+        <w:spacing w:before="13.260498046875" w:line="254.62557792663574" w:lineRule="auto"/>
+        <w:ind w:right="9.920654296875"/>
+        <w:rPr>
+          <w:rFonts w:ascii="Arial" w:cs="Arial" w:eastAsia="Arial" w:hAnsi="Arial"/>
+        </w:rPr>
+      </w:pPr>
+      <w:r>
+        <w:rPr>
+          <w:rtl w:val="0"/>
+        </w:rPr>
+      </w:r>
+    </w:p>
+    <w:p>
+      <w:pPr>
+        <w:widowControl w:val="0"/>
+        <w:numPr>
+          <w:ilvl w:val="0"/>
+          <w:numId w:val="1"/>
+        </w:numPr>
+        <w:spacing w:before="13.260498046875" w:line="254.62557792663574" w:lineRule="auto"/>
+        <w:ind w:left="720" w:right="9.920654296875" w:hanging="360"/>
+        <w:rPr>
+          <w:rFonts w:ascii="Arial" w:cs="Arial" w:eastAsia="Arial" w:hAnsi="Arial"/>
+          <w:b w:val="0"/>
+          <w:sz w:val="22"/>
+          <w:szCs w:val="22"/>
+        </w:rPr>
+      </w:pPr>
+      <w:r>
+        <w:rPr>
+          <w:rFonts w:ascii="Arial" w:cs="Arial" w:eastAsia="Arial" w:hAnsi="Arial"/>
+          <w:rtl w:val="0"/>
+        </w:rPr>
+        <w:t xml:space="preserve">Product Owner discusses the product backlog and any changes due to time, budget, or market issues.</w:t>
+      </w:r>
+    </w:p>
+    <w:p>
+      <w:pPr>
+        <w:widowControl w:val="0"/>
+        <w:spacing w:before="13.260498046875" w:line="254.62557792663574" w:lineRule="auto"/>
+        <w:ind w:right="9.920654296875"/>
+        <w:rPr>
+          <w:rFonts w:ascii="Arial" w:cs="Arial" w:eastAsia="Arial" w:hAnsi="Arial"/>
+        </w:rPr>
+      </w:pPr>
+      <w:r>
+        <w:rPr>
+          <w:rtl w:val="0"/>
+        </w:rPr>
+      </w:r>
+    </w:p>
+    <w:p>
+      <w:pPr>
+        <w:widowControl w:val="0"/>
+        <w:numPr>
+          <w:ilvl w:val="0"/>
+          <w:numId w:val="1"/>
+        </w:numPr>
+        <w:spacing w:before="13.260498046875" w:line="254.62557792663574" w:lineRule="auto"/>
+        <w:ind w:left="720" w:right="9.920654296875" w:hanging="360"/>
+        <w:rPr>
+          <w:rFonts w:ascii="Arial" w:cs="Arial" w:eastAsia="Arial" w:hAnsi="Arial"/>
+          <w:b w:val="0"/>
+          <w:sz w:val="22"/>
+          <w:szCs w:val="22"/>
+        </w:rPr>
+      </w:pPr>
+      <w:r>
+        <w:rPr>
+          <w:rFonts w:ascii="Arial" w:cs="Arial" w:eastAsia="Arial" w:hAnsi="Arial"/>
+          <w:rtl w:val="0"/>
+        </w:rPr>
+        <w:t xml:space="preserve">Product Owner, Development Team, and Scrum Master talk about what to do next from their  perspectives. </w:t>
+      </w:r>
+    </w:p>
+    <w:p>
+      <w:pPr>
+        <w:widowControl w:val="0"/>
+        <w:spacing w:before="13.260498046875" w:line="254.62557792663574" w:lineRule="auto"/>
+        <w:ind w:right="9.920654296875"/>
+        <w:rPr>
+          <w:rFonts w:ascii="Arial" w:cs="Arial" w:eastAsia="Arial" w:hAnsi="Arial"/>
+        </w:rPr>
+      </w:pPr>
+      <w:r>
+        <w:rPr>
+          <w:rtl w:val="0"/>
+        </w:rPr>
+      </w:r>
+    </w:p>
+    <w:p>
+      <w:pPr>
+        <w:widowControl w:val="0"/>
+        <w:numPr>
+          <w:ilvl w:val="0"/>
+          <w:numId w:val="1"/>
+        </w:numPr>
+        <w:spacing w:before="13.260498046875" w:line="254.62557792663574" w:lineRule="auto"/>
+        <w:ind w:left="720" w:right="9.920654296875" w:hanging="360"/>
+        <w:rPr>
+          <w:rFonts w:ascii="Arial" w:cs="Arial" w:eastAsia="Arial" w:hAnsi="Arial"/>
+          <w:b w:val="0"/>
+          <w:sz w:val="22"/>
+          <w:szCs w:val="22"/>
+        </w:rPr>
+      </w:pPr>
+      <w:r>
+        <w:rPr>
+          <w:rFonts w:ascii="Arial" w:cs="Arial" w:eastAsia="Arial" w:hAnsi="Arial"/>
+          <w:rtl w:val="0"/>
+        </w:rPr>
+        <w:t xml:space="preserve">Another development team downloads, compiles, executes, and reviews the product and other project  artifacts. </w:t>
+      </w:r>
+    </w:p>
+    <w:p>
+      <w:pPr>
+        <w:widowControl w:val="0"/>
+        <w:spacing w:before="13.260498046875" w:line="254.62557792663574" w:lineRule="auto"/>
+        <w:ind w:right="9.920654296875"/>
+        <w:rPr>
+          <w:rFonts w:ascii="Arial" w:cs="Arial" w:eastAsia="Arial" w:hAnsi="Arial"/>
+        </w:rPr>
+      </w:pPr>
+      <w:r>
+        <w:rPr>
+          <w:rtl w:val="0"/>
+        </w:rPr>
+      </w:r>
+    </w:p>
+    <w:p>
+      <w:pPr>
+        <w:widowControl w:val="0"/>
+        <w:numPr>
+          <w:ilvl w:val="0"/>
+          <w:numId w:val="1"/>
+        </w:numPr>
+        <w:spacing w:before="13.260498046875" w:line="254.62557792663574" w:lineRule="auto"/>
+        <w:ind w:left="720" w:right="9.920654296875" w:hanging="360"/>
+        <w:rPr>
+          <w:rFonts w:ascii="Arial" w:cs="Arial" w:eastAsia="Arial" w:hAnsi="Arial"/>
+          <w:b w:val="0"/>
+          <w:sz w:val="22"/>
+          <w:szCs w:val="22"/>
+        </w:rPr>
+      </w:pPr>
+      <w:r>
+        <w:rPr>
+          <w:rFonts w:ascii="Arial" w:cs="Arial" w:eastAsia="Arial" w:hAnsi="Arial"/>
+          <w:rtl w:val="0"/>
+        </w:rPr>
+        <w:t xml:space="preserve">Details of the sprint review document is given below. </w:t>
+      </w:r>
+    </w:p>
+    <w:p>
+      <w:pPr>
+        <w:widowControl w:val="0"/>
+        <w:spacing w:before="13.260498046875" w:line="254.62557792663574" w:lineRule="auto"/>
+        <w:ind w:right="9.920654296875"/>
+        <w:rPr>
+          <w:rFonts w:ascii="Arial" w:cs="Arial" w:eastAsia="Arial" w:hAnsi="Arial"/>
+        </w:rPr>
+      </w:pPr>
+      <w:r>
+        <w:rPr>
+          <w:rtl w:val="0"/>
+        </w:rPr>
+      </w:r>
+    </w:p>
+    <w:p>
+      <w:pPr>
+        <w:widowControl w:val="0"/>
+        <w:spacing w:before="13.260498046875" w:line="254.62557792663574" w:lineRule="auto"/>
+        <w:ind w:right="9.920654296875"/>
+        <w:rPr>
+          <w:rFonts w:ascii="Arial" w:cs="Arial" w:eastAsia="Arial" w:hAnsi="Arial"/>
+        </w:rPr>
+      </w:pPr>
+      <w:r>
+        <w:rPr>
+          <w:rFonts w:ascii="Arial" w:cs="Arial" w:eastAsia="Arial" w:hAnsi="Arial"/>
+          <w:u w:val="single"/>
+          <w:rtl w:val="0"/>
+        </w:rPr>
+        <w:t xml:space="preserve">Note that</w:t>
+      </w:r>
+      <w:r>
+        <w:rPr>
+          <w:rFonts w:ascii="Arial" w:cs="Arial" w:eastAsia="Arial" w:hAnsi="Arial"/>
+          <w:rtl w:val="0"/>
+        </w:rPr>
+        <w:t xml:space="preserve"> sometimes sprint tasks for a user story might be about learning a new development technique.  Those items should also be included in the sprint backlog and sprint review process.  </w:t>
+      </w:r>
+    </w:p>
+    <w:p>
+      <w:pPr>
+        <w:spacing w:line="276" w:lineRule="auto"/>
+        <w:rPr>
+          <w:rFonts w:ascii="Arial" w:cs="Arial" w:eastAsia="Arial" w:hAnsi="Arial"/>
+        </w:rPr>
+      </w:pPr>
+      <w:r>
+        <w:rPr>
+          <w:rtl w:val="0"/>
+        </w:rPr>
+      </w:r>
+    </w:p>
+    <w:p>
+      <w:pPr>
+        <w:pStyle w:val="Heading1"/>
+        <w:rPr>
+          <w:rFonts w:ascii="Proxima Nova" w:cs="Proxima Nova" w:eastAsia="Proxima Nova" w:hAnsi="Proxima Nova"/>
+          <w:sz w:val="24"/>
+          <w:szCs w:val="24"/>
+        </w:rPr>
+      </w:pPr>
+      <w:r>
+        <w:rPr>
+          <w:rtl w:val="0"/>
+        </w:rPr>
+      </w:r>
+    </w:p>
+    <w:p>
+      <w:pPr>
+        <w:rPr/>
+      </w:pPr>
+      <w:r>
+        <w:rPr>
+          <w:rtl w:val="0"/>
+        </w:rPr>
+      </w:r>
+    </w:p>
+    <w:p>
+      <w:pPr>
+        <w:rPr/>
+      </w:pPr>
+      <w:r>
+        <w:rPr>
+          <w:rtl w:val="0"/>
+        </w:rPr>
+      </w:r>
+    </w:p>
+    <w:p>
+      <w:pPr>
+        <w:pStyle w:val="Heading1"/>
+        <w:rPr>
+          <w:rFonts w:ascii="Proxima Nova" w:cs="Proxima Nova" w:eastAsia="Proxima Nova" w:hAnsi="Proxima Nova"/>
+          <w:sz w:val="24"/>
+          <w:szCs w:val="24"/>
+        </w:rPr>
+      </w:pPr>
+      <w:r>
+        <w:rPr>
+          <w:rtl w:val="0"/>
+        </w:rPr>
+      </w:r>
+    </w:p>
+    <w:p>
+      <w:pPr>
         <w:pStyle w:val="Heading1"/>
         <w:rPr>
           <w:rFonts w:ascii="Proxima Nova" w:cs="Proxima Nova" w:eastAsia="Proxima Nova" w:hAnsi="Proxima Nova"/>
@@ -45,7 +429,7 @@
         <w:widowControl w:val="1"/>
         <w:numPr>
           <w:ilvl w:val="0"/>
-          <w:numId w:val="1"/>
+          <w:numId w:val="2"/>
         </w:numPr>
         <w:pBdr>
           <w:top w:space="0" w:sz="0" w:val="nil"/>
@@ -96,7 +480,7 @@
         <w:widowControl w:val="1"/>
         <w:numPr>
           <w:ilvl w:val="1"/>
-          <w:numId w:val="1"/>
+          <w:numId w:val="2"/>
         </w:numPr>
         <w:pBdr>
           <w:top w:space="0" w:sz="0" w:val="nil"/>
@@ -122,6 +506,11 @@
           <w:rtl w:val="0"/>
         </w:rPr>
         <w:t xml:space="preserve">&lt;write the features here&gt;</w:t>
+      </w:r>
+      <w:r>
+        <w:rPr>
+          <w:rtl w:val="0"/>
+        </w:rPr>
       </w:r>
     </w:p>
     <w:p>
@@ -167,7 +556,7 @@
         <w:widowControl w:val="1"/>
         <w:numPr>
           <w:ilvl w:val="0"/>
-          <w:numId w:val="1"/>
+          <w:numId w:val="2"/>
         </w:numPr>
         <w:pBdr>
           <w:top w:space="0" w:sz="0" w:val="nil"/>
@@ -212,7 +601,7 @@
       <w:pPr>
         <w:numPr>
           <w:ilvl w:val="1"/>
-          <w:numId w:val="1"/>
+          <w:numId w:val="2"/>
         </w:numPr>
         <w:spacing w:line="360" w:lineRule="auto"/>
         <w:ind w:left="1440" w:hanging="360"/>
@@ -221,8 +610,6 @@
           <w:rFonts w:ascii="Proxima Nova" w:cs="Proxima Nova" w:eastAsia="Proxima Nova" w:hAnsi="Proxima Nova"/>
         </w:rPr>
       </w:pPr>
-      <w:bookmarkStart w:colFirst="0" w:colLast="0" w:name="_heading=h.btn5tkh0wnni" w:id="1"/>
-      <w:bookmarkEnd w:id="1"/>
       <w:r>
         <w:rPr>
           <w:rFonts w:ascii="Proxima Nova" w:cs="Proxima Nova" w:eastAsia="Proxima Nova" w:hAnsi="Proxima Nova"/>
@@ -274,7 +661,7 @@
         <w:widowControl w:val="1"/>
         <w:numPr>
           <w:ilvl w:val="0"/>
-          <w:numId w:val="1"/>
+          <w:numId w:val="2"/>
         </w:numPr>
         <w:pBdr>
           <w:top w:space="0" w:sz="0" w:val="nil"/>
@@ -328,7 +715,7 @@
         <w:widowControl w:val="1"/>
         <w:numPr>
           <w:ilvl w:val="1"/>
-          <w:numId w:val="1"/>
+          <w:numId w:val="2"/>
         </w:numPr>
         <w:pBdr>
           <w:top w:space="0" w:sz="0" w:val="nil"/>
@@ -373,7 +760,7 @@
       <w:pPr>
         <w:numPr>
           <w:ilvl w:val="2"/>
-          <w:numId w:val="1"/>
+          <w:numId w:val="2"/>
         </w:numPr>
         <w:spacing w:line="360" w:lineRule="auto"/>
         <w:ind w:left="2160" w:hanging="360"/>
@@ -383,8 +770,6 @@
           <w:i w:val="1"/>
         </w:rPr>
       </w:pPr>
-      <w:bookmarkStart w:colFirst="0" w:colLast="0" w:name="_heading=h.btn5tkh0wnni" w:id="1"/>
-      <w:bookmarkEnd w:id="1"/>
       <w:r>
         <w:rPr>
           <w:rFonts w:ascii="Proxima Nova" w:cs="Proxima Nova" w:eastAsia="Proxima Nova" w:hAnsi="Proxima Nova"/>
@@ -406,7 +791,7 @@
         <w:widowControl w:val="1"/>
         <w:numPr>
           <w:ilvl w:val="1"/>
-          <w:numId w:val="1"/>
+          <w:numId w:val="2"/>
         </w:numPr>
         <w:pBdr>
           <w:top w:space="0" w:sz="0" w:val="nil"/>
@@ -459,7 +844,7 @@
       <w:pPr>
         <w:numPr>
           <w:ilvl w:val="2"/>
-          <w:numId w:val="1"/>
+          <w:numId w:val="2"/>
         </w:numPr>
         <w:spacing w:line="360" w:lineRule="auto"/>
         <w:ind w:left="2160" w:hanging="360"/>
@@ -469,8 +854,6 @@
           <w:i w:val="1"/>
         </w:rPr>
       </w:pPr>
-      <w:bookmarkStart w:colFirst="0" w:colLast="0" w:name="_heading=h.btn5tkh0wnni" w:id="1"/>
-      <w:bookmarkEnd w:id="1"/>
       <w:r>
         <w:rPr>
           <w:rFonts w:ascii="Proxima Nova" w:cs="Proxima Nova" w:eastAsia="Proxima Nova" w:hAnsi="Proxima Nova"/>
@@ -492,7 +875,7 @@
         <w:widowControl w:val="1"/>
         <w:numPr>
           <w:ilvl w:val="1"/>
-          <w:numId w:val="1"/>
+          <w:numId w:val="2"/>
         </w:numPr>
         <w:pBdr>
           <w:top w:space="0" w:sz="0" w:val="nil"/>
@@ -545,7 +928,7 @@
       <w:pPr>
         <w:numPr>
           <w:ilvl w:val="2"/>
-          <w:numId w:val="1"/>
+          <w:numId w:val="2"/>
         </w:numPr>
         <w:spacing w:line="360" w:lineRule="auto"/>
         <w:ind w:left="2160" w:hanging="360"/>
@@ -555,8 +938,6 @@
           <w:i w:val="1"/>
         </w:rPr>
       </w:pPr>
-      <w:bookmarkStart w:colFirst="0" w:colLast="0" w:name="_heading=h.btn5tkh0wnni" w:id="1"/>
-      <w:bookmarkEnd w:id="1"/>
       <w:r>
         <w:rPr>
           <w:rFonts w:ascii="Proxima Nova" w:cs="Proxima Nova" w:eastAsia="Proxima Nova" w:hAnsi="Proxima Nova"/>
@@ -613,7 +994,7 @@
         <w:widowControl w:val="1"/>
         <w:numPr>
           <w:ilvl w:val="0"/>
-          <w:numId w:val="1"/>
+          <w:numId w:val="2"/>
         </w:numPr>
         <w:pBdr>
           <w:top w:space="0" w:sz="0" w:val="nil"/>
@@ -658,7 +1039,7 @@
       <w:pPr>
         <w:numPr>
           <w:ilvl w:val="1"/>
-          <w:numId w:val="1"/>
+          <w:numId w:val="2"/>
         </w:numPr>
         <w:spacing w:line="360" w:lineRule="auto"/>
         <w:ind w:left="1440" w:hanging="360"/>
@@ -667,8 +1048,6 @@
           <w:rFonts w:ascii="Proxima Nova" w:cs="Proxima Nova" w:eastAsia="Proxima Nova" w:hAnsi="Proxima Nova"/>
         </w:rPr>
       </w:pPr>
-      <w:bookmarkStart w:colFirst="0" w:colLast="0" w:name="_heading=h.btn5tkh0wnni" w:id="1"/>
-      <w:bookmarkEnd w:id="1"/>
       <w:r>
         <w:rPr>
           <w:rFonts w:ascii="Proxima Nova" w:cs="Proxima Nova" w:eastAsia="Proxima Nova" w:hAnsi="Proxima Nova"/>
@@ -697,7 +1076,7 @@
         <w:widowControl w:val="1"/>
         <w:numPr>
           <w:ilvl w:val="0"/>
-          <w:numId w:val="1"/>
+          <w:numId w:val="2"/>
         </w:numPr>
         <w:pBdr>
           <w:top w:space="0" w:sz="0" w:val="nil"/>
@@ -757,7 +1136,7 @@
       <w:pPr>
         <w:numPr>
           <w:ilvl w:val="1"/>
-          <w:numId w:val="1"/>
+          <w:numId w:val="2"/>
         </w:numPr>
         <w:spacing w:line="360" w:lineRule="auto"/>
         <w:ind w:left="1440" w:hanging="360"/>
@@ -767,8 +1146,6 @@
           <w:i w:val="1"/>
         </w:rPr>
       </w:pPr>
-      <w:bookmarkStart w:colFirst="0" w:colLast="0" w:name="_heading=h.btn5tkh0wnni" w:id="1"/>
-      <w:bookmarkEnd w:id="1"/>
       <w:r>
         <w:rPr>
           <w:rFonts w:ascii="Proxima Nova" w:cs="Proxima Nova" w:eastAsia="Proxima Nova" w:hAnsi="Proxima Nova"/>
@@ -825,7 +1202,7 @@
         <w:widowControl w:val="1"/>
         <w:numPr>
           <w:ilvl w:val="0"/>
-          <w:numId w:val="1"/>
+          <w:numId w:val="2"/>
         </w:numPr>
         <w:pBdr>
           <w:top w:space="0" w:sz="0" w:val="nil"/>
@@ -857,6 +1234,11 @@
         </w:rPr>
         <w:t xml:space="preserve">Sprint Retrospective</w:t>
       </w:r>
+      <w:r>
+        <w:rPr>
+          <w:rtl w:val="0"/>
+        </w:rPr>
+      </w:r>
     </w:p>
     <w:p>
       <w:pPr>
@@ -866,7 +1248,7 @@
         <w:widowControl w:val="1"/>
         <w:numPr>
           <w:ilvl w:val="1"/>
-          <w:numId w:val="1"/>
+          <w:numId w:val="2"/>
         </w:numPr>
         <w:pBdr>
           <w:top w:space="0" w:sz="0" w:val="nil"/>
@@ -914,12 +1296,17 @@
         </w:rPr>
         <w:t xml:space="preserve">?</w:t>
       </w:r>
+      <w:r>
+        <w:rPr>
+          <w:rtl w:val="0"/>
+        </w:rPr>
+      </w:r>
     </w:p>
     <w:p>
       <w:pPr>
         <w:numPr>
           <w:ilvl w:val="2"/>
-          <w:numId w:val="1"/>
+          <w:numId w:val="2"/>
         </w:numPr>
         <w:spacing w:line="360" w:lineRule="auto"/>
         <w:ind w:left="2160" w:hanging="360"/>
@@ -929,8 +1316,6 @@
           <w:i w:val="1"/>
         </w:rPr>
       </w:pPr>
-      <w:bookmarkStart w:colFirst="0" w:colLast="0" w:name="_heading=h.btn5tkh0wnni" w:id="1"/>
-      <w:bookmarkEnd w:id="1"/>
       <w:r>
         <w:rPr>
           <w:rFonts w:ascii="Proxima Nova" w:cs="Proxima Nova" w:eastAsia="Proxima Nova" w:hAnsi="Proxima Nova"/>
@@ -952,7 +1337,7 @@
         <w:widowControl w:val="1"/>
         <w:numPr>
           <w:ilvl w:val="1"/>
-          <w:numId w:val="1"/>
+          <w:numId w:val="2"/>
         </w:numPr>
         <w:pBdr>
           <w:top w:space="0" w:sz="0" w:val="nil"/>
@@ -1008,12 +1393,17 @@
         </w:rPr>
         <w:t xml:space="preserve">?</w:t>
       </w:r>
+      <w:r>
+        <w:rPr>
+          <w:rtl w:val="0"/>
+        </w:rPr>
+      </w:r>
     </w:p>
     <w:p>
       <w:pPr>
         <w:numPr>
           <w:ilvl w:val="2"/>
-          <w:numId w:val="1"/>
+          <w:numId w:val="2"/>
         </w:numPr>
         <w:spacing w:line="360" w:lineRule="auto"/>
         <w:ind w:left="2160" w:hanging="360"/>
@@ -1023,8 +1413,6 @@
           <w:i w:val="1"/>
         </w:rPr>
       </w:pPr>
-      <w:bookmarkStart w:colFirst="0" w:colLast="0" w:name="_heading=h.btn5tkh0wnni" w:id="1"/>
-      <w:bookmarkEnd w:id="1"/>
       <w:r>
         <w:rPr>
           <w:rFonts w:ascii="Proxima Nova" w:cs="Proxima Nova" w:eastAsia="Proxima Nova" w:hAnsi="Proxima Nova"/>
@@ -1046,7 +1434,7 @@
         <w:widowControl w:val="1"/>
         <w:numPr>
           <w:ilvl w:val="1"/>
-          <w:numId w:val="1"/>
+          <w:numId w:val="2"/>
         </w:numPr>
         <w:pBdr>
           <w:top w:space="0" w:sz="0" w:val="nil"/>
@@ -1081,7 +1469,7 @@
         <w:widowControl w:val="1"/>
         <w:numPr>
           <w:ilvl w:val="2"/>
-          <w:numId w:val="1"/>
+          <w:numId w:val="2"/>
         </w:numPr>
         <w:pBdr>
           <w:top w:space="0" w:sz="0" w:val="nil"/>
@@ -1139,7 +1527,7 @@
         <w:widowControl w:val="1"/>
         <w:numPr>
           <w:ilvl w:val="3"/>
-          <w:numId w:val="1"/>
+          <w:numId w:val="2"/>
         </w:numPr>
         <w:pBdr>
           <w:top w:space="0" w:sz="0" w:val="nil"/>
@@ -1165,6 +1553,11 @@
           <w:rtl w:val="0"/>
         </w:rPr>
         <w:t xml:space="preserve">&lt;write the new practices/process changes you will commit to doing in the next sprint&gt;</w:t>
+      </w:r>
+      <w:r>
+        <w:rPr>
+          <w:rtl w:val="0"/>
+        </w:rPr>
       </w:r>
     </w:p>
     <w:p>
@@ -1197,6 +1590,116 @@
     <w:lvl w:ilvl="0">
       <w:start w:val="1"/>
       <w:numFmt w:val="bullet"/>
+      <w:lvlText w:val="-"/>
+      <w:lvlJc w:val="left"/>
+      <w:pPr>
+        <w:ind w:left="720" w:hanging="360"/>
+      </w:pPr>
+      <w:rPr>
+        <w:u w:val="none"/>
+      </w:rPr>
+    </w:lvl>
+    <w:lvl w:ilvl="1">
+      <w:start w:val="1"/>
+      <w:numFmt w:val="bullet"/>
+      <w:lvlText w:val="-"/>
+      <w:lvlJc w:val="left"/>
+      <w:pPr>
+        <w:ind w:left="1440" w:hanging="360"/>
+      </w:pPr>
+      <w:rPr>
+        <w:u w:val="none"/>
+      </w:rPr>
+    </w:lvl>
+    <w:lvl w:ilvl="2">
+      <w:start w:val="1"/>
+      <w:numFmt w:val="bullet"/>
+      <w:lvlText w:val="-"/>
+      <w:lvlJc w:val="left"/>
+      <w:pPr>
+        <w:ind w:left="2160" w:hanging="360"/>
+      </w:pPr>
+      <w:rPr>
+        <w:u w:val="none"/>
+      </w:rPr>
+    </w:lvl>
+    <w:lvl w:ilvl="3">
+      <w:start w:val="1"/>
+      <w:numFmt w:val="bullet"/>
+      <w:lvlText w:val="-"/>
+      <w:lvlJc w:val="left"/>
+      <w:pPr>
+        <w:ind w:left="2880" w:hanging="360"/>
+      </w:pPr>
+      <w:rPr>
+        <w:u w:val="none"/>
+      </w:rPr>
+    </w:lvl>
+    <w:lvl w:ilvl="4">
+      <w:start w:val="1"/>
+      <w:numFmt w:val="bullet"/>
+      <w:lvlText w:val="-"/>
+      <w:lvlJc w:val="left"/>
+      <w:pPr>
+        <w:ind w:left="3600" w:hanging="360"/>
+      </w:pPr>
+      <w:rPr>
+        <w:u w:val="none"/>
+      </w:rPr>
+    </w:lvl>
+    <w:lvl w:ilvl="5">
+      <w:start w:val="1"/>
+      <w:numFmt w:val="bullet"/>
+      <w:lvlText w:val="-"/>
+      <w:lvlJc w:val="left"/>
+      <w:pPr>
+        <w:ind w:left="4320" w:hanging="360"/>
+      </w:pPr>
+      <w:rPr>
+        <w:u w:val="none"/>
+      </w:rPr>
+    </w:lvl>
+    <w:lvl w:ilvl="6">
+      <w:start w:val="1"/>
+      <w:numFmt w:val="bullet"/>
+      <w:lvlText w:val="-"/>
+      <w:lvlJc w:val="left"/>
+      <w:pPr>
+        <w:ind w:left="5040" w:hanging="360"/>
+      </w:pPr>
+      <w:rPr>
+        <w:u w:val="none"/>
+      </w:rPr>
+    </w:lvl>
+    <w:lvl w:ilvl="7">
+      <w:start w:val="1"/>
+      <w:numFmt w:val="bullet"/>
+      <w:lvlText w:val="-"/>
+      <w:lvlJc w:val="left"/>
+      <w:pPr>
+        <w:ind w:left="5760" w:hanging="360"/>
+      </w:pPr>
+      <w:rPr>
+        <w:u w:val="none"/>
+      </w:rPr>
+    </w:lvl>
+    <w:lvl w:ilvl="8">
+      <w:start w:val="1"/>
+      <w:numFmt w:val="bullet"/>
+      <w:lvlText w:val="-"/>
+      <w:lvlJc w:val="left"/>
+      <w:pPr>
+        <w:ind w:left="6480" w:hanging="360"/>
+      </w:pPr>
+      <w:rPr>
+        <w:u w:val="none"/>
+      </w:rPr>
+    </w:lvl>
+  </w:abstractNum>
+  <w:abstractNum w:abstractNumId="2">
+    <w:lvl w:ilvl="0">
+      <w:start w:val="1"/>
+      <w:numFmt w:val="bullet"/>
       <w:lvlText w:val="●"/>
       <w:lvlJc w:val="left"/>
       <w:pPr>
@@ -1305,6 +1808,9 @@
   </w:abstractNum>
   <w:num w:numId="1">
     <w:abstractNumId w:val="1"/>
+  </w:num>
+  <w:num w:numId="2">
+    <w:abstractNumId w:val="2"/>
   </w:num>
 </w:numbering>
 </file>
@@ -1325,6 +1831,110 @@
       </w:pPr>
     </w:pPrDefault>
   </w:docDefaults>
+  <w:style w:type="paragraph" w:styleId="Normal" w:default="1">
+    <w:name w:val="normal"/>
+  </w:style>
+  <w:style w:type="table" w:styleId="TableNormal" w:default="1">
+    <w:name w:val="Table Normal"/>
+  </w:style>
+  <w:style w:type="paragraph" w:styleId="Heading1">
+    <w:name w:val="heading 1"/>
+    <w:basedOn w:val="Normal"/>
+    <w:next w:val="Normal"/>
+    <w:pPr>
+      <w:keepNext w:val="1"/>
+      <w:keepLines w:val="1"/>
+    </w:pPr>
+    <w:rPr>
+      <w:b w:val="1"/>
+      <w:sz w:val="36"/>
+      <w:szCs w:val="36"/>
+    </w:rPr>
+  </w:style>
+  <w:style w:type="paragraph" w:styleId="Heading2">
+    <w:name w:val="heading 2"/>
+    <w:basedOn w:val="Normal"/>
+    <w:next w:val="Normal"/>
+    <w:pPr>
+      <w:keepNext w:val="1"/>
+      <w:keepLines w:val="1"/>
+    </w:pPr>
+    <w:rPr>
+      <w:b w:val="1"/>
+      <w:sz w:val="28"/>
+      <w:szCs w:val="28"/>
+    </w:rPr>
+  </w:style>
+  <w:style w:type="paragraph" w:styleId="Heading3">
+    <w:name w:val="heading 3"/>
+    <w:basedOn w:val="Normal"/>
+    <w:next w:val="Normal"/>
+    <w:pPr>
+      <w:keepNext w:val="1"/>
+      <w:keepLines w:val="1"/>
+    </w:pPr>
+    <w:rPr>
+      <w:b w:val="1"/>
+      <w:sz w:val="24"/>
+      <w:szCs w:val="24"/>
+    </w:rPr>
+  </w:style>
+  <w:style w:type="paragraph" w:styleId="Heading4">
+    <w:name w:val="heading 4"/>
+    <w:basedOn w:val="Normal"/>
+    <w:next w:val="Normal"/>
+    <w:pPr>
+      <w:keepNext w:val="1"/>
+      <w:keepLines w:val="1"/>
+      <w:spacing w:after="80" w:before="280" w:lineRule="auto"/>
+    </w:pPr>
+    <w:rPr>
+      <w:color w:val="666666"/>
+      <w:sz w:val="24"/>
+      <w:szCs w:val="24"/>
+    </w:rPr>
+  </w:style>
+  <w:style w:type="paragraph" w:styleId="Heading5">
+    <w:name w:val="heading 5"/>
+    <w:basedOn w:val="Normal"/>
+    <w:next w:val="Normal"/>
+    <w:pPr>
+      <w:keepNext w:val="1"/>
+      <w:keepLines w:val="1"/>
+      <w:spacing w:after="80" w:before="240" w:lineRule="auto"/>
+    </w:pPr>
+    <w:rPr>
+      <w:color w:val="666666"/>
+    </w:rPr>
+  </w:style>
+  <w:style w:type="paragraph" w:styleId="Heading6">
+    <w:name w:val="heading 6"/>
+    <w:basedOn w:val="Normal"/>
+    <w:next w:val="Normal"/>
+    <w:pPr>
+      <w:keepNext w:val="1"/>
+      <w:keepLines w:val="1"/>
+      <w:spacing w:after="80" w:before="240" w:lineRule="auto"/>
+    </w:pPr>
+    <w:rPr>
+      <w:i w:val="1"/>
+      <w:color w:val="666666"/>
+    </w:rPr>
+  </w:style>
+  <w:style w:type="paragraph" w:styleId="Title">
+    <w:name w:val="Title"/>
+    <w:basedOn w:val="Normal"/>
+    <w:next w:val="Normal"/>
+    <w:pPr>
+      <w:keepNext w:val="1"/>
+      <w:keepLines w:val="1"/>
+      <w:spacing w:after="60" w:lineRule="auto"/>
+    </w:pPr>
+    <w:rPr>
+      <w:sz w:val="52"/>
+      <w:szCs w:val="52"/>
+    </w:rPr>
+  </w:style>
   <w:style w:type="paragraph" w:styleId="Normal" w:default="1">
     <w:name w:val="normal"/>
   </w:style>
@@ -1613,6 +2223,22 @@
       <w:ind w:left="720"/>
       <w:contextualSpacing w:val="1"/>
     </w:pPr>
+  </w:style>
+  <w:style w:type="paragraph" w:styleId="Subtitle">
+    <w:name w:val="Subtitle"/>
+    <w:basedOn w:val="Normal"/>
+    <w:next w:val="Normal"/>
+    <w:pPr>
+      <w:keepNext w:val="1"/>
+      <w:keepLines w:val="1"/>
+      <w:spacing w:after="320" w:lineRule="auto"/>
+    </w:pPr>
+    <w:rPr>
+      <w:rFonts w:ascii="Arial" w:cs="Arial" w:eastAsia="Arial" w:hAnsi="Arial"/>
+      <w:color w:val="666666"/>
+      <w:sz w:val="30"/>
+      <w:szCs w:val="30"/>
+    </w:rPr>
   </w:style>
   <w:style w:type="paragraph" w:styleId="Subtitle">
     <w:name w:val="Subtitle"/>
@@ -1955,7 +2581,7 @@
 
 <file path=customXML/item1.xml><?xml version="1.0" encoding="utf-8"?>
 <go:gDocsCustomXmlDataStorage xmlns:go="http://customooxmlschemas.google.com/" xmlns:r="http://schemas.openxmlformats.org/officeDocument/2006/relationships" uri="GoogleDocsCustomDataVersion2">
-  <go:docsCustomData xmlns:go="http://customooxmlschemas.google.com/" roundtripDataSignature="AMtx7miBT1OjunHHxWsryzwOHD9Pa7MTPQ==">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</go:docsCustomData>
+  <go:docsCustomData xmlns:go="http://customooxmlschemas.google.com/" roundtripDataSignature="AMtx7mjA7nGaWg8cUnMiK3cXUYg6TuAfeg==">CgMxLjAyCGguZ2pkZ3hzMg5oLmJ0bjV0a2gwd25uaTgAciExbklNQk1PSDg5UHgyMGFIbUFtSHlFR0hyQklNVVdtZUU=</go:docsCustomData>
 </go:gDocsCustomXmlDataStorage>
 </file>
 

</xml_diff>